<commit_message>
8.0 commit the changes onto the fork for making
</commit_message>
<xml_diff>
--- a/src/chapter4/exercise4.docx
+++ b/src/chapter4/exercise4.docx
@@ -101,11 +101,12 @@
             <w:tcW w:w="3002" w:type="dxa"/>
           </w:tcPr>
           <w:p>
-            <w:proofErr w:type="spellStart"/>
             <w:r>
               <w:t>Math.sq</w:t>
             </w:r>
-            <w:proofErr w:type="spellEnd"/>
+            <w:r>
+              <w:t>rt</w:t>
+            </w:r>
             <w:r>
               <w:t>(9)</w:t>
             </w:r>
@@ -117,27 +118,33 @@
           </w:tcPr>
           <w:p>
             <w:r>
-              <w:t>The square of 9</w:t>
-            </w:r>
-          </w:p>
-        </w:tc>
-        <w:tc>
-          <w:tcPr>
-            <w:tcW w:w="2608" w:type="dxa"/>
-          </w:tcPr>
-          <w:p>
-            <w:r>
-              <w:t>Attribute  Error</w:t>
-            </w:r>
-          </w:p>
-        </w:tc>
-        <w:tc>
-          <w:tcPr>
-            <w:tcW w:w="2608" w:type="dxa"/>
-          </w:tcPr>
-          <w:p>
-            <w:r>
-              <w:t xml:space="preserve">The module math has no attribute square </w:t>
+              <w:t>The square</w:t>
+            </w:r>
+            <w:r>
+              <w:t xml:space="preserve"> root</w:t>
+            </w:r>
+            <w:r>
+              <w:t xml:space="preserve"> of 9</w:t>
+            </w:r>
+          </w:p>
+        </w:tc>
+        <w:tc>
+          <w:tcPr>
+            <w:tcW w:w="2608" w:type="dxa"/>
+          </w:tcPr>
+          <w:p>
+            <w:r>
+              <w:t>3.0</w:t>
+            </w:r>
+          </w:p>
+        </w:tc>
+        <w:tc>
+          <w:tcPr>
+            <w:tcW w:w="2608" w:type="dxa"/>
+          </w:tcPr>
+          <w:p>
+            <w:r>
+              <w:t>3.0 *2 = 9</w:t>
             </w:r>
           </w:p>
         </w:tc>
@@ -151,11 +158,12 @@
             <w:tcW w:w="3002" w:type="dxa"/>
           </w:tcPr>
           <w:p>
-            <w:proofErr w:type="spellStart"/>
             <w:r>
               <w:t>Math.sq</w:t>
             </w:r>
-            <w:proofErr w:type="spellEnd"/>
+            <w:r>
+              <w:t>rt</w:t>
+            </w:r>
             <w:r>
               <w:t>(-9)</w:t>
             </w:r>
@@ -167,28 +175,36 @@
           </w:tcPr>
           <w:p>
             <w:r>
-              <w:t>The square of -9</w:t>
-            </w:r>
-          </w:p>
-        </w:tc>
-        <w:tc>
-          <w:tcPr>
-            <w:tcW w:w="2608" w:type="dxa"/>
-          </w:tcPr>
-          <w:p>
-            <w:r>
-              <w:t>Attribute Error</w:t>
-            </w:r>
-          </w:p>
-        </w:tc>
-        <w:tc>
-          <w:tcPr>
-            <w:tcW w:w="2608" w:type="dxa"/>
-          </w:tcPr>
-          <w:p>
-            <w:r>
-              <w:t>The module math has no attribute square</w:t>
-            </w:r>
+              <w:t xml:space="preserve">The square </w:t>
+            </w:r>
+            <w:r>
+              <w:t xml:space="preserve">root </w:t>
+            </w:r>
+            <w:r>
+              <w:t>of -9</w:t>
+            </w:r>
+          </w:p>
+        </w:tc>
+        <w:tc>
+          <w:tcPr>
+            <w:tcW w:w="2608" w:type="dxa"/>
+          </w:tcPr>
+          <w:p>
+            <w:r>
+              <w:t>Value error</w:t>
+            </w:r>
+          </w:p>
+        </w:tc>
+        <w:tc>
+          <w:tcPr>
+            <w:tcW w:w="2608" w:type="dxa"/>
+          </w:tcPr>
+          <w:p>
+            <w:r>
+              <w:t>-9 has no square root</w:t>
+            </w:r>
+            <w:bookmarkStart w:id="0" w:name="_GoBack"/>
+            <w:bookmarkEnd w:id="0"/>
           </w:p>
         </w:tc>
       </w:tr>
@@ -201,13 +217,8 @@
             <w:tcW w:w="3002" w:type="dxa"/>
           </w:tcPr>
           <w:p>
-            <w:proofErr w:type="spellStart"/>
-            <w:r>
-              <w:t>Math.floor</w:t>
-            </w:r>
-            <w:proofErr w:type="spellEnd"/>
-            <w:r>
-              <w:t>(3.7)</w:t>
+            <w:r>
+              <w:t>Math.floor(3.7)</w:t>
             </w:r>
           </w:p>
         </w:tc>
@@ -254,13 +265,8 @@
             <w:tcW w:w="3002" w:type="dxa"/>
           </w:tcPr>
           <w:p>
-            <w:proofErr w:type="spellStart"/>
-            <w:r>
-              <w:t>Math.ceil</w:t>
-            </w:r>
-            <w:proofErr w:type="spellEnd"/>
-            <w:r>
-              <w:t>(3.7)</w:t>
+            <w:r>
+              <w:t>Math.ceil(3.7)</w:t>
             </w:r>
           </w:p>
         </w:tc>
@@ -310,13 +316,8 @@
             <w:tcW w:w="3002" w:type="dxa"/>
           </w:tcPr>
           <w:p>
-            <w:proofErr w:type="spellStart"/>
-            <w:r>
-              <w:t>Math.ceil</w:t>
-            </w:r>
-            <w:proofErr w:type="spellEnd"/>
-            <w:r>
-              <w:t>(-3.7)</w:t>
+            <w:r>
+              <w:t>Math.ceil(-3.7)</w:t>
             </w:r>
           </w:p>
         </w:tc>
@@ -364,13 +365,8 @@
             <w:tcW w:w="3002" w:type="dxa"/>
           </w:tcPr>
           <w:p>
-            <w:proofErr w:type="spellStart"/>
-            <w:r>
-              <w:t>Math.copysign</w:t>
-            </w:r>
-            <w:proofErr w:type="spellEnd"/>
-            <w:r>
-              <w:t>(2, -3.7)</w:t>
+            <w:r>
+              <w:t>Math.copysign(2, -3.7)</w:t>
             </w:r>
           </w:p>
         </w:tc>
@@ -415,13 +411,8 @@
             <w:tcW w:w="3002" w:type="dxa"/>
           </w:tcPr>
           <w:p>
-            <w:proofErr w:type="spellStart"/>
-            <w:r>
-              <w:t>Math.trunc</w:t>
-            </w:r>
-            <w:proofErr w:type="spellEnd"/>
-            <w:r>
-              <w:t>(3.7)</w:t>
+            <w:r>
+              <w:t>Math.trunc(3.7)</w:t>
             </w:r>
           </w:p>
         </w:tc>
@@ -469,14 +460,8 @@
             <w:tcW w:w="3002" w:type="dxa"/>
           </w:tcPr>
           <w:p>
-            <w:bookmarkStart w:id="0" w:name="_GoBack" w:colFirst="3" w:colLast="3"/>
-            <w:proofErr w:type="spellStart"/>
-            <w:r>
-              <w:t>Math.trunc</w:t>
-            </w:r>
-            <w:proofErr w:type="spellEnd"/>
-            <w:r>
-              <w:t>(-3.7)</w:t>
+            <w:r>
+              <w:t>Math.trunc(-3.7)</w:t>
             </w:r>
           </w:p>
         </w:tc>
@@ -512,7 +497,6 @@
           </w:p>
         </w:tc>
       </w:tr>
-      <w:bookmarkEnd w:id="0"/>
       <w:tr>
         <w:trPr>
           <w:trHeight w:val="375"/>
@@ -522,11 +506,9 @@
             <w:tcW w:w="3002" w:type="dxa"/>
           </w:tcPr>
           <w:p>
-            <w:proofErr w:type="spellStart"/>
             <w:r>
               <w:t>Math.pi</w:t>
             </w:r>
-            <w:proofErr w:type="spellEnd"/>
           </w:p>
         </w:tc>
         <w:tc>
@@ -600,21 +582,8 @@
             <w:tcW w:w="3002" w:type="dxa"/>
           </w:tcPr>
           <w:p>
-            <w:proofErr w:type="spellStart"/>
-            <w:r>
-              <w:t>Math.cos</w:t>
-            </w:r>
-            <w:proofErr w:type="spellEnd"/>
-            <w:r>
-              <w:t>(</w:t>
-            </w:r>
-            <w:proofErr w:type="spellStart"/>
-            <w:r>
-              <w:t>math.pi</w:t>
-            </w:r>
-            <w:proofErr w:type="spellEnd"/>
-            <w:r>
-              <w:t>)</w:t>
+            <w:r>
+              <w:t>Math.cos(math.pi)</w:t>
             </w:r>
           </w:p>
         </w:tc>
@@ -624,13 +593,8 @@
           </w:tcPr>
           <w:p>
             <w:r>
-              <w:t xml:space="preserve">To find the cosine value of </w:t>
-            </w:r>
-            <w:proofErr w:type="spellStart"/>
-            <w:r>
-              <w:t>math.pi</w:t>
-            </w:r>
-            <w:proofErr w:type="spellEnd"/>
+              <w:t>To find the cosine value of math.pi</w:t>
+            </w:r>
           </w:p>
         </w:tc>
         <w:tc>
@@ -1401,7 +1365,7 @@
 </file>
 
 <file path=customXml/itemProps1.xml><?xml version="1.0" encoding="utf-8"?>
-<ds:datastoreItem xmlns:ds="http://schemas.openxmlformats.org/officeDocument/2006/customXml" ds:itemID="{70BBD409-36F8-4F17-89A9-0FA177344813}">
+<ds:datastoreItem xmlns:ds="http://schemas.openxmlformats.org/officeDocument/2006/customXml" ds:itemID="{03F929E3-B671-4A71-97DA-D85D60E6B5C4}">
   <ds:schemaRefs>
     <ds:schemaRef ds:uri="http://schemas.openxmlformats.org/officeDocument/2006/bibliography"/>
   </ds:schemaRefs>

</xml_diff>